<commit_message>
:art: Docs and Utils
</commit_message>
<xml_diff>
--- a/docs/others/GymTrainer -- Plan.docx
+++ b/docs/others/GymTrainer -- Plan.docx
@@ -2774,7 +2774,7 @@
       </w:pPr>
       <w:r>
         <w:drawing>
-          <wp:inline wp14:editId="67359F8F" wp14:anchorId="0F7A758F">
+          <wp:inline wp14:editId="6320B078" wp14:anchorId="0F7A758F">
             <wp:extent cx="4572000" cy="1647825"/>
             <wp:effectExtent l="0" t="0" r="0" b="0"/>
             <wp:docPr id="2059382124" name="" title=""/>
@@ -2789,10 +2789,10 @@
                     <pic:cNvPicPr/>
                   </pic:nvPicPr>
                   <pic:blipFill>
-                    <a:blip r:embed="Ra7db65e8273d416c">
-                      <a:extLst>
+                    <a:blip r:embed="Rb9f34800f3ee4ac8">
+                      <a:extLst xmlns:a="http://schemas.openxmlformats.org/drawingml/2006/main">
                         <a:ext xmlns:a="http://schemas.openxmlformats.org/drawingml/2006/main" uri="{28A0092B-C50C-407E-A947-70E740481C1C}">
-                          <a14:useLocalDpi val="0"/>
+                          <a14:useLocalDpi xmlns:a14="http://schemas.microsoft.com/office/drawing/2010/main" val="0"/>
                         </a:ext>
                       </a:extLst>
                     </a:blip>
@@ -2801,7 +2801,7 @@
                     </a:stretch>
                   </pic:blipFill>
                   <pic:spPr>
-                    <a:xfrm>
+                    <a:xfrm rot="0" flipH="0" flipV="0">
                       <a:off x="0" y="0"/>
                       <a:ext cx="4572000" cy="1647825"/>
                     </a:xfrm>
@@ -2815,6 +2815,240 @@
           </wp:inline>
         </w:drawing>
       </w:r>
+    </w:p>
+    <w:p>
+      <w:r>
+        <w:br w:type="page"/>
+      </w:r>
+    </w:p>
+    <w:p>
+      <w:pPr>
+        <w:pStyle w:val="Title"/>
+        <w:suppressLineNumbers w:val="0"/>
+        <w:bidi w:val="0"/>
+        <w:spacing w:before="0" w:beforeAutospacing="off" w:after="0" w:afterAutospacing="off" w:line="240" w:lineRule="auto"/>
+        <w:ind w:left="0" w:right="0"/>
+        <w:jc w:val="left"/>
+        <w:rPr>
+          <w:b w:val="1"/>
+          <w:bCs w:val="1"/>
+        </w:rPr>
+      </w:pPr>
+      <w:r>
+        <w:rPr>
+          <w:b w:val="1"/>
+          <w:bCs w:val="1"/>
+        </w:rPr>
+        <w:t xml:space="preserve">Work done after </w:t>
+      </w:r>
+      <w:r>
+        <w:rPr>
+          <w:b w:val="1"/>
+          <w:bCs w:val="1"/>
+        </w:rPr>
+        <w:t>midterm</w:t>
+      </w:r>
+    </w:p>
+    <w:p>
+      <w:pPr>
+        <w:pStyle w:val="Normal"/>
+        <w:bidi w:val="0"/>
+      </w:pPr>
+    </w:p>
+    <w:p>
+      <w:pPr>
+        <w:pStyle w:val="ListParagraph"/>
+        <w:numPr>
+          <w:ilvl w:val="0"/>
+          <w:numId w:val="7"/>
+        </w:numPr>
+        <w:bidi w:val="0"/>
+        <w:rPr/>
+      </w:pPr>
+      <w:r>
+        <w:rPr/>
+        <w:t xml:space="preserve">Extracting the features from </w:t>
+      </w:r>
+      <w:r>
+        <w:rPr/>
+        <w:t>media pipe</w:t>
+      </w:r>
+      <w:r>
+        <w:rPr/>
+        <w:t xml:space="preserve"> and storing </w:t>
+      </w:r>
+      <w:r>
+        <w:rPr/>
+        <w:t>them i</w:t>
+      </w:r>
+      <w:r>
+        <w:rPr/>
+        <w:t>n .</w:t>
+      </w:r>
+      <w:r>
+        <w:rPr/>
+        <w:t>npy</w:t>
+      </w:r>
+      <w:r>
+        <w:rPr/>
+        <w:t xml:space="preserve"> file</w:t>
+      </w:r>
+    </w:p>
+    <w:p>
+      <w:pPr>
+        <w:pStyle w:val="Normal"/>
+        <w:bidi w:val="0"/>
+        <w:ind w:left="0"/>
+      </w:pPr>
+    </w:p>
+    <w:p>
+      <w:pPr>
+        <w:pStyle w:val="ListParagraph"/>
+        <w:numPr>
+          <w:ilvl w:val="0"/>
+          <w:numId w:val="7"/>
+        </w:numPr>
+        <w:bidi w:val="0"/>
+        <w:rPr/>
+      </w:pPr>
+      <w:r>
+        <w:rPr/>
+        <w:t xml:space="preserve">Applying data augmentation by removing similar frames and clubbing </w:t>
+      </w:r>
+      <w:r>
+        <w:rPr/>
+        <w:t>disimilar</w:t>
+      </w:r>
+      <w:r>
+        <w:rPr/>
+        <w:t xml:space="preserve"> frames on FPS (30 </w:t>
+      </w:r>
+      <w:r>
+        <w:rPr/>
+        <w:t>fps)</w:t>
+      </w:r>
+      <w:r>
+        <w:rPr/>
+        <w:t xml:space="preserve"> in our scale. </w:t>
+      </w:r>
+    </w:p>
+    <w:p>
+      <w:pPr>
+        <w:pStyle w:val="Normal"/>
+        <w:bidi w:val="0"/>
+      </w:pPr>
+    </w:p>
+    <w:p>
+      <w:pPr>
+        <w:pStyle w:val="ListParagraph"/>
+        <w:numPr>
+          <w:ilvl w:val="0"/>
+          <w:numId w:val="7"/>
+        </w:numPr>
+        <w:bidi w:val="0"/>
+        <w:rPr/>
+      </w:pPr>
+      <w:r>
+        <w:rPr/>
+        <w:t xml:space="preserve">Applying conventional ML algorithms. </w:t>
+      </w:r>
+    </w:p>
+    <w:p>
+      <w:pPr>
+        <w:pStyle w:val="Normal"/>
+        <w:bidi w:val="0"/>
+        <w:ind w:left="0"/>
+      </w:pPr>
+    </w:p>
+    <w:p>
+      <w:pPr>
+        <w:pStyle w:val="Heading1"/>
+        <w:bidi w:val="0"/>
+      </w:pPr>
+      <w:r>
+        <w:rPr/>
+        <w:t xml:space="preserve">List of Experiments </w:t>
+      </w:r>
+    </w:p>
+    <w:p>
+      <w:pPr>
+        <w:pStyle w:val="Normal"/>
+        <w:bidi w:val="0"/>
+      </w:pPr>
+    </w:p>
+    <w:p>
+      <w:pPr>
+        <w:pStyle w:val="ListParagraph"/>
+        <w:numPr>
+          <w:ilvl w:val="0"/>
+          <w:numId w:val="9"/>
+        </w:numPr>
+        <w:bidi w:val="0"/>
+        <w:rPr/>
+      </w:pPr>
+      <w:r>
+        <w:rPr/>
+        <w:t xml:space="preserve">Decision Tree </w:t>
+      </w:r>
+    </w:p>
+    <w:p>
+      <w:pPr>
+        <w:pStyle w:val="ListParagraph"/>
+        <w:numPr>
+          <w:ilvl w:val="0"/>
+          <w:numId w:val="9"/>
+        </w:numPr>
+        <w:bidi w:val="0"/>
+        <w:rPr/>
+      </w:pPr>
+      <w:r>
+        <w:rPr/>
+        <w:t>Random Forests</w:t>
+      </w:r>
+    </w:p>
+    <w:p>
+      <w:pPr>
+        <w:pStyle w:val="ListParagraph"/>
+        <w:numPr>
+          <w:ilvl w:val="0"/>
+          <w:numId w:val="9"/>
+        </w:numPr>
+        <w:bidi w:val="0"/>
+        <w:rPr/>
+      </w:pPr>
+      <w:r>
+        <w:rPr/>
+        <w:t xml:space="preserve">SVM </w:t>
+      </w:r>
+      <w:r>
+        <w:rPr/>
+        <w:t>Classifer</w:t>
+      </w:r>
+    </w:p>
+    <w:p>
+      <w:pPr>
+        <w:pStyle w:val="ListParagraph"/>
+        <w:numPr>
+          <w:ilvl w:val="0"/>
+          <w:numId w:val="9"/>
+        </w:numPr>
+        <w:bidi w:val="0"/>
+        <w:rPr/>
+      </w:pPr>
+      <w:r>
+        <w:rPr/>
+        <w:t>XGBoost Classifer</w:t>
+      </w:r>
+    </w:p>
+    <w:p>
+      <w:pPr>
+        <w:pStyle w:val="Normal"/>
+      </w:pPr>
+    </w:p>
+    <w:p>
+      <w:pPr>
+        <w:pStyle w:val="Normal"/>
+      </w:pPr>
     </w:p>
     <w:sectPr>
       <w:pgSz w:w="11906" w:h="16838" w:orient="portrait"/>
@@ -2829,12 +3063,15 @@
 <file path=word/intelligence2.xml><?xml version="1.0" encoding="utf-8"?>
 <int2:intelligence xmlns:int2="http://schemas.microsoft.com/office/intelligence/2020/intelligence">
   <int2:observations>
+    <int2:textHash int2:hashCode="8xBffq/R0u3blc" int2:id="vDFE2MTn">
+      <int2:state int2:type="AugLoop_Text_Critique" int2:value="Rejected"/>
+    </int2:textHash>
+    <int2:textHash int2:hashCode="d95weReicRVrDQ" int2:id="1Cp51brZ">
+      <int2:state int2:type="AugLoop_Text_Critique" int2:value="Rejected"/>
+    </int2:textHash>
     <int2:textHash int2:hashCode="+ADIN3tmpQEriL" int2:id="QeUU2dfV">
       <int2:state int2:type="AugLoop_Text_Critique" int2:value="Rejected"/>
     </int2:textHash>
-    <int2:bookmark int2:bookmarkName="_Int_tI6GIr10" int2:invalidationBookmarkName="" int2:hashCode="iyjWO3DvA6GVMc" int2:id="o38v3qWU">
-      <int2:state int2:type="AugLoop_Text_Critique" int2:value="Rejected"/>
-    </int2:bookmark>
   </int2:observations>
   <int2:intelligenceSettings/>
 </int2:intelligence>
@@ -2842,6 +3079,288 @@
 
 <file path=word/numbering.xml><?xml version="1.0" encoding="utf-8"?>
 <w:numbering xmlns:w="http://schemas.openxmlformats.org/wordprocessingml/2006/main">
+  <w:abstractNum xmlns:w="http://schemas.openxmlformats.org/wordprocessingml/2006/main" w:abstractNumId="9">
+    <w:nsid w:val="38be145e"/>
+    <w:multiLevelType xmlns:w="http://schemas.openxmlformats.org/wordprocessingml/2006/main" w:val="hybridMultilevel"/>
+    <w:lvl xmlns:w="http://schemas.openxmlformats.org/wordprocessingml/2006/main" w:ilvl="0">
+      <w:start w:val="1"/>
+      <w:numFmt w:val="decimal"/>
+      <w:lvlText w:val="%1."/>
+      <w:lvlJc w:val="left"/>
+      <w:pPr>
+        <w:ind w:left="720" w:hanging="360"/>
+      </w:pPr>
+    </w:lvl>
+    <w:lvl xmlns:w="http://schemas.openxmlformats.org/wordprocessingml/2006/main" w:ilvl="1">
+      <w:start w:val="1"/>
+      <w:numFmt w:val="lowerLetter"/>
+      <w:lvlText w:val="%2."/>
+      <w:lvlJc w:val="left"/>
+      <w:pPr>
+        <w:ind w:left="1440" w:hanging="360"/>
+      </w:pPr>
+    </w:lvl>
+    <w:lvl xmlns:w="http://schemas.openxmlformats.org/wordprocessingml/2006/main" w:ilvl="2">
+      <w:start w:val="1"/>
+      <w:numFmt w:val="lowerRoman"/>
+      <w:lvlText w:val="%3."/>
+      <w:lvlJc w:val="right"/>
+      <w:pPr>
+        <w:ind w:left="2160" w:hanging="180"/>
+      </w:pPr>
+    </w:lvl>
+    <w:lvl xmlns:w="http://schemas.openxmlformats.org/wordprocessingml/2006/main" w:ilvl="3">
+      <w:start w:val="1"/>
+      <w:numFmt w:val="decimal"/>
+      <w:lvlText w:val="%4."/>
+      <w:lvlJc w:val="left"/>
+      <w:pPr>
+        <w:ind w:left="2880" w:hanging="360"/>
+      </w:pPr>
+    </w:lvl>
+    <w:lvl xmlns:w="http://schemas.openxmlformats.org/wordprocessingml/2006/main" w:ilvl="4">
+      <w:start w:val="1"/>
+      <w:numFmt w:val="lowerLetter"/>
+      <w:lvlText w:val="%5."/>
+      <w:lvlJc w:val="left"/>
+      <w:pPr>
+        <w:ind w:left="3600" w:hanging="360"/>
+      </w:pPr>
+    </w:lvl>
+    <w:lvl xmlns:w="http://schemas.openxmlformats.org/wordprocessingml/2006/main" w:ilvl="5">
+      <w:start w:val="1"/>
+      <w:numFmt w:val="lowerRoman"/>
+      <w:lvlText w:val="%6."/>
+      <w:lvlJc w:val="right"/>
+      <w:pPr>
+        <w:ind w:left="4320" w:hanging="180"/>
+      </w:pPr>
+    </w:lvl>
+    <w:lvl xmlns:w="http://schemas.openxmlformats.org/wordprocessingml/2006/main" w:ilvl="6">
+      <w:start w:val="1"/>
+      <w:numFmt w:val="decimal"/>
+      <w:lvlText w:val="%7."/>
+      <w:lvlJc w:val="left"/>
+      <w:pPr>
+        <w:ind w:left="5040" w:hanging="360"/>
+      </w:pPr>
+    </w:lvl>
+    <w:lvl xmlns:w="http://schemas.openxmlformats.org/wordprocessingml/2006/main" w:ilvl="7">
+      <w:start w:val="1"/>
+      <w:numFmt w:val="lowerLetter"/>
+      <w:lvlText w:val="%8."/>
+      <w:lvlJc w:val="left"/>
+      <w:pPr>
+        <w:ind w:left="5760" w:hanging="360"/>
+      </w:pPr>
+    </w:lvl>
+    <w:lvl xmlns:w="http://schemas.openxmlformats.org/wordprocessingml/2006/main" w:ilvl="8">
+      <w:start w:val="1"/>
+      <w:numFmt w:val="lowerRoman"/>
+      <w:lvlText w:val="%9."/>
+      <w:lvlJc w:val="right"/>
+      <w:pPr>
+        <w:ind w:left="6480" w:hanging="180"/>
+      </w:pPr>
+    </w:lvl>
+  </w:abstractNum>
+  <w:abstractNum xmlns:w="http://schemas.openxmlformats.org/wordprocessingml/2006/main" w:abstractNumId="8">
+    <w:nsid w:val="10529e04"/>
+    <w:multiLevelType xmlns:w="http://schemas.openxmlformats.org/wordprocessingml/2006/main" w:val="hybridMultilevel"/>
+    <w:lvl xmlns:w="http://schemas.openxmlformats.org/wordprocessingml/2006/main" w:ilvl="0">
+      <w:start w:val="1"/>
+      <w:numFmt w:val="bullet"/>
+      <w:lvlText w:val=""/>
+      <w:lvlJc w:val="left"/>
+      <w:pPr>
+        <w:ind w:left="720" w:hanging="360"/>
+      </w:pPr>
+      <w:rPr>
+        <w:rFonts w:hint="default" w:ascii="Symbol" w:hAnsi="Symbol"/>
+      </w:rPr>
+    </w:lvl>
+    <w:lvl xmlns:w="http://schemas.openxmlformats.org/wordprocessingml/2006/main" w:ilvl="1">
+      <w:start w:val="1"/>
+      <w:numFmt w:val="bullet"/>
+      <w:lvlText w:val="o"/>
+      <w:lvlJc w:val="left"/>
+      <w:pPr>
+        <w:ind w:left="1440" w:hanging="360"/>
+      </w:pPr>
+      <w:rPr>
+        <w:rFonts w:hint="default" w:ascii="Courier New" w:hAnsi="Courier New"/>
+      </w:rPr>
+    </w:lvl>
+    <w:lvl xmlns:w="http://schemas.openxmlformats.org/wordprocessingml/2006/main" w:ilvl="2">
+      <w:start w:val="1"/>
+      <w:numFmt w:val="bullet"/>
+      <w:lvlText w:val=""/>
+      <w:lvlJc w:val="left"/>
+      <w:pPr>
+        <w:ind w:left="2160" w:hanging="360"/>
+      </w:pPr>
+      <w:rPr>
+        <w:rFonts w:hint="default" w:ascii="Wingdings" w:hAnsi="Wingdings"/>
+      </w:rPr>
+    </w:lvl>
+    <w:lvl xmlns:w="http://schemas.openxmlformats.org/wordprocessingml/2006/main" w:ilvl="3">
+      <w:start w:val="1"/>
+      <w:numFmt w:val="bullet"/>
+      <w:lvlText w:val=""/>
+      <w:lvlJc w:val="left"/>
+      <w:pPr>
+        <w:ind w:left="2880" w:hanging="360"/>
+      </w:pPr>
+      <w:rPr>
+        <w:rFonts w:hint="default" w:ascii="Symbol" w:hAnsi="Symbol"/>
+      </w:rPr>
+    </w:lvl>
+    <w:lvl xmlns:w="http://schemas.openxmlformats.org/wordprocessingml/2006/main" w:ilvl="4">
+      <w:start w:val="1"/>
+      <w:numFmt w:val="bullet"/>
+      <w:lvlText w:val="o"/>
+      <w:lvlJc w:val="left"/>
+      <w:pPr>
+        <w:ind w:left="3600" w:hanging="360"/>
+      </w:pPr>
+      <w:rPr>
+        <w:rFonts w:hint="default" w:ascii="Courier New" w:hAnsi="Courier New"/>
+      </w:rPr>
+    </w:lvl>
+    <w:lvl xmlns:w="http://schemas.openxmlformats.org/wordprocessingml/2006/main" w:ilvl="5">
+      <w:start w:val="1"/>
+      <w:numFmt w:val="bullet"/>
+      <w:lvlText w:val=""/>
+      <w:lvlJc w:val="left"/>
+      <w:pPr>
+        <w:ind w:left="4320" w:hanging="360"/>
+      </w:pPr>
+      <w:rPr>
+        <w:rFonts w:hint="default" w:ascii="Wingdings" w:hAnsi="Wingdings"/>
+      </w:rPr>
+    </w:lvl>
+    <w:lvl xmlns:w="http://schemas.openxmlformats.org/wordprocessingml/2006/main" w:ilvl="6">
+      <w:start w:val="1"/>
+      <w:numFmt w:val="bullet"/>
+      <w:lvlText w:val=""/>
+      <w:lvlJc w:val="left"/>
+      <w:pPr>
+        <w:ind w:left="5040" w:hanging="360"/>
+      </w:pPr>
+      <w:rPr>
+        <w:rFonts w:hint="default" w:ascii="Symbol" w:hAnsi="Symbol"/>
+      </w:rPr>
+    </w:lvl>
+    <w:lvl xmlns:w="http://schemas.openxmlformats.org/wordprocessingml/2006/main" w:ilvl="7">
+      <w:start w:val="1"/>
+      <w:numFmt w:val="bullet"/>
+      <w:lvlText w:val="o"/>
+      <w:lvlJc w:val="left"/>
+      <w:pPr>
+        <w:ind w:left="5760" w:hanging="360"/>
+      </w:pPr>
+      <w:rPr>
+        <w:rFonts w:hint="default" w:ascii="Courier New" w:hAnsi="Courier New"/>
+      </w:rPr>
+    </w:lvl>
+    <w:lvl xmlns:w="http://schemas.openxmlformats.org/wordprocessingml/2006/main" w:ilvl="8">
+      <w:start w:val="1"/>
+      <w:numFmt w:val="bullet"/>
+      <w:lvlText w:val=""/>
+      <w:lvlJc w:val="left"/>
+      <w:pPr>
+        <w:ind w:left="6480" w:hanging="360"/>
+      </w:pPr>
+      <w:rPr>
+        <w:rFonts w:hint="default" w:ascii="Wingdings" w:hAnsi="Wingdings"/>
+      </w:rPr>
+    </w:lvl>
+  </w:abstractNum>
+  <w:abstractNum xmlns:w="http://schemas.openxmlformats.org/wordprocessingml/2006/main" w:abstractNumId="7">
+    <w:nsid w:val="b697b0"/>
+    <w:multiLevelType xmlns:w="http://schemas.openxmlformats.org/wordprocessingml/2006/main" w:val="hybridMultilevel"/>
+    <w:lvl xmlns:w="http://schemas.openxmlformats.org/wordprocessingml/2006/main" w:ilvl="0">
+      <w:start w:val="1"/>
+      <w:numFmt w:val="decimal"/>
+      <w:lvlText w:val="%1."/>
+      <w:lvlJc w:val="left"/>
+      <w:pPr>
+        <w:ind w:left="720" w:hanging="360"/>
+      </w:pPr>
+    </w:lvl>
+    <w:lvl xmlns:w="http://schemas.openxmlformats.org/wordprocessingml/2006/main" w:ilvl="1">
+      <w:start w:val="1"/>
+      <w:numFmt w:val="lowerLetter"/>
+      <w:lvlText w:val="%2."/>
+      <w:lvlJc w:val="left"/>
+      <w:pPr>
+        <w:ind w:left="1440" w:hanging="360"/>
+      </w:pPr>
+    </w:lvl>
+    <w:lvl xmlns:w="http://schemas.openxmlformats.org/wordprocessingml/2006/main" w:ilvl="2">
+      <w:start w:val="1"/>
+      <w:numFmt w:val="lowerRoman"/>
+      <w:lvlText w:val="%3."/>
+      <w:lvlJc w:val="right"/>
+      <w:pPr>
+        <w:ind w:left="2160" w:hanging="180"/>
+      </w:pPr>
+    </w:lvl>
+    <w:lvl xmlns:w="http://schemas.openxmlformats.org/wordprocessingml/2006/main" w:ilvl="3">
+      <w:start w:val="1"/>
+      <w:numFmt w:val="decimal"/>
+      <w:lvlText w:val="%4."/>
+      <w:lvlJc w:val="left"/>
+      <w:pPr>
+        <w:ind w:left="2880" w:hanging="360"/>
+      </w:pPr>
+    </w:lvl>
+    <w:lvl xmlns:w="http://schemas.openxmlformats.org/wordprocessingml/2006/main" w:ilvl="4">
+      <w:start w:val="1"/>
+      <w:numFmt w:val="lowerLetter"/>
+      <w:lvlText w:val="%5."/>
+      <w:lvlJc w:val="left"/>
+      <w:pPr>
+        <w:ind w:left="3600" w:hanging="360"/>
+      </w:pPr>
+    </w:lvl>
+    <w:lvl xmlns:w="http://schemas.openxmlformats.org/wordprocessingml/2006/main" w:ilvl="5">
+      <w:start w:val="1"/>
+      <w:numFmt w:val="lowerRoman"/>
+      <w:lvlText w:val="%6."/>
+      <w:lvlJc w:val="right"/>
+      <w:pPr>
+        <w:ind w:left="4320" w:hanging="180"/>
+      </w:pPr>
+    </w:lvl>
+    <w:lvl xmlns:w="http://schemas.openxmlformats.org/wordprocessingml/2006/main" w:ilvl="6">
+      <w:start w:val="1"/>
+      <w:numFmt w:val="decimal"/>
+      <w:lvlText w:val="%7."/>
+      <w:lvlJc w:val="left"/>
+      <w:pPr>
+        <w:ind w:left="5040" w:hanging="360"/>
+      </w:pPr>
+    </w:lvl>
+    <w:lvl xmlns:w="http://schemas.openxmlformats.org/wordprocessingml/2006/main" w:ilvl="7">
+      <w:start w:val="1"/>
+      <w:numFmt w:val="lowerLetter"/>
+      <w:lvlText w:val="%8."/>
+      <w:lvlJc w:val="left"/>
+      <w:pPr>
+        <w:ind w:left="5760" w:hanging="360"/>
+      </w:pPr>
+    </w:lvl>
+    <w:lvl xmlns:w="http://schemas.openxmlformats.org/wordprocessingml/2006/main" w:ilvl="8">
+      <w:start w:val="1"/>
+      <w:numFmt w:val="lowerRoman"/>
+      <w:lvlText w:val="%9."/>
+      <w:lvlJc w:val="right"/>
+      <w:pPr>
+        <w:ind w:left="6480" w:hanging="180"/>
+      </w:pPr>
+    </w:lvl>
+  </w:abstractNum>
   <w:abstractNum xmlns:w="http://schemas.openxmlformats.org/wordprocessingml/2006/main" w:abstractNumId="6">
     <w:nsid w:val="61f57773"/>
     <w:multiLevelType xmlns:w="http://schemas.openxmlformats.org/wordprocessingml/2006/main" w:val="hybridMultilevel"/>
@@ -3406,6 +3925,15 @@
       </w:pPr>
     </w:lvl>
   </w:abstractNum>
+  <w:num w:numId="9">
+    <w:abstractNumId w:val="9"/>
+  </w:num>
+  <w:num w:numId="8">
+    <w:abstractNumId w:val="8"/>
+  </w:num>
+  <w:num w:numId="7">
+    <w:abstractNumId w:val="7"/>
+  </w:num>
   <w:num w:numId="6">
     <w:abstractNumId w:val="6"/>
   </w:num>

</xml_diff>